<commit_message>
445 147 25 list
</commit_message>
<xml_diff>
--- a/leetcode/src/summary/review map.docx
+++ b/leetcode/src/summary/review map.docx
@@ -3145,24 +3145,6 @@
           <w:sz w:val="20"/>
           <w:szCs w:val="20"/>
         </w:rPr>
-        <w:t>head</w:t>
-      </w:r>
-      <w:r>
-        <w:rPr>
-          <w:rFonts w:ascii="Consolas" w:hAnsi="Consolas" w:cs="Consolas"/>
-          <w:color w:val="000000"/>
-          <w:sz w:val="20"/>
-          <w:szCs w:val="20"/>
-        </w:rPr>
-        <w:t>.</w:t>
-      </w:r>
-      <w:r>
-        <w:rPr>
-          <w:rFonts w:ascii="Consolas" w:hAnsi="Consolas" w:cs="Consolas"/>
-          <w:color w:val="0000C0"/>
-          <w:sz w:val="20"/>
-          <w:szCs w:val="20"/>
-        </w:rPr>
         <w:t>next</w:t>
       </w:r>
       <w:r>
@@ -4778,16 +4760,7 @@
           <w:rFonts w:ascii="Monaco" w:hAnsi="Monaco" w:cs="Monaco"/>
           <w:color w:val="000000"/>
         </w:rPr>
-        <w:t xml:space="preserve">        PriorityQueue&lt;ListNode</w:t>
-      </w:r>
-      <w:bookmarkStart w:id="0" w:name="_GoBack"/>
-      <w:bookmarkEnd w:id="0"/>
-      <w:r>
-        <w:rPr>
-          <w:rFonts w:ascii="Monaco" w:hAnsi="Monaco" w:cs="Monaco"/>
-          <w:color w:val="000000"/>
-        </w:rPr>
-        <w:t xml:space="preserve">&gt; </w:t>
+        <w:t xml:space="preserve">        PriorityQueue&lt;ListNode&gt; </w:t>
       </w:r>
       <w:r>
         <w:rPr>
@@ -5832,293 +5805,31 @@
         <w:t xml:space="preserve">    }</w:t>
       </w:r>
     </w:p>
-    <w:p/>
-    <w:p>
-      <w:pPr>
-        <w:rPr>
-          <w:b/>
-        </w:rPr>
-      </w:pPr>
-    </w:p>
-    <w:p>
-      <w:pPr>
-        <w:rPr>
-          <w:b/>
-        </w:rPr>
-      </w:pPr>
-    </w:p>
-    <w:p>
-      <w:pPr>
-        <w:rPr>
-          <w:b/>
-        </w:rPr>
-      </w:pPr>
-    </w:p>
-    <w:p>
-      <w:pPr>
-        <w:rPr>
-          <w:b/>
-        </w:rPr>
-      </w:pPr>
-      <w:r>
-        <w:rPr>
-          <w:b/>
-        </w:rPr>
-        <w:t xml:space="preserve">Double </w:t>
-      </w:r>
-      <w:r>
-        <w:rPr>
-          <w:b/>
-        </w:rPr>
-        <w:t xml:space="preserve">Linked </w:t>
-      </w:r>
-      <w:r>
-        <w:rPr>
-          <w:b/>
-        </w:rPr>
-        <w:t>L</w:t>
-      </w:r>
-      <w:r>
-        <w:rPr>
-          <w:b/>
-        </w:rPr>
-        <w:t>ist:</w:t>
-      </w:r>
-    </w:p>
-    <w:p>
-      <w:pPr>
-        <w:rPr>
-          <w:b/>
-        </w:rPr>
-      </w:pPr>
-      <w:r>
-        <w:rPr>
-          <w:b/>
-        </w:rPr>
-        <w:t>Stack:</w:t>
-      </w:r>
-    </w:p>
-    <w:p>
-      <w:pPr>
-        <w:rPr>
-          <w:b/>
-        </w:rPr>
-      </w:pPr>
-      <w:r>
-        <w:rPr>
-          <w:b/>
-        </w:rPr>
-        <w:t>Queue:</w:t>
-      </w:r>
-    </w:p>
-    <w:p>
-      <w:pPr>
-        <w:rPr>
-          <w:b/>
-        </w:rPr>
-      </w:pPr>
-      <w:r>
-        <w:rPr>
-          <w:b/>
-        </w:rPr>
-        <w:t>PriorityQueue:</w:t>
-      </w:r>
-    </w:p>
-    <w:p>
-      <w:pPr>
-        <w:rPr>
-          <w:b/>
-        </w:rPr>
-      </w:pPr>
-      <w:r>
-        <w:rPr>
-          <w:b/>
-        </w:rPr>
-        <w:t>Heap/Deque</w:t>
-      </w:r>
-      <w:r>
-        <w:rPr>
-          <w:b/>
-        </w:rPr>
-        <w:t>:</w:t>
-      </w:r>
-    </w:p>
-    <w:p>
-      <w:pPr>
-        <w:rPr>
-          <w:b/>
-        </w:rPr>
-      </w:pPr>
-      <w:r>
-        <w:rPr>
-          <w:b/>
-        </w:rPr>
-        <w:t>HashSet:</w:t>
-      </w:r>
-    </w:p>
-    <w:p>
-      <w:r>
-        <w:t>keySet() / values()/ add/ put/ getOrDefault</w:t>
-      </w:r>
-    </w:p>
-    <w:p>
-      <w:pPr>
-        <w:rPr>
-          <w:b/>
-        </w:rPr>
-      </w:pPr>
-      <w:r>
-        <w:rPr>
-          <w:b/>
-        </w:rPr>
-        <w:t xml:space="preserve">TreeSet: </w:t>
-      </w:r>
-    </w:p>
-    <w:p>
-      <w:r>
-        <w:t>Same with HashSet, only contains unique value.</w:t>
-      </w:r>
-    </w:p>
-    <w:p>
-      <w:r>
-        <w:t>Operations:</w:t>
-      </w:r>
-    </w:p>
-    <w:p>
-      <w:r>
-        <w:t xml:space="preserve">addAll/ add/ Ceiling closest &gt;= / floor closest &lt;= / higher closest &gt; / lower closest &lt; / headset ( o, inclusive) </w:t>
-      </w:r>
-      <w:r>
-        <w:rPr>
-          <w:rFonts w:hint="eastAsia"/>
-        </w:rPr>
-        <w:t>&lt;</w:t>
-      </w:r>
-      <w:r>
-        <w:t>(</w:t>
-      </w:r>
-      <w:r>
-        <w:rPr>
-          <w:rFonts w:hint="eastAsia"/>
-        </w:rPr>
-        <w:t>=</w:t>
-      </w:r>
-      <w:r>
-        <w:t>) smaller objects / tailSet (0, inclusive(true/fase)) &gt;(=) larger objects</w:t>
-      </w:r>
-      <w:r>
-        <w:t>/first/ last</w:t>
-      </w:r>
-    </w:p>
-    <w:p>
-      <w:r>
-        <w:t xml:space="preserve">QS: </w:t>
-      </w:r>
-      <w:r>
-        <w:t>Max Sum of Rectangle No Larger Than K</w:t>
-      </w:r>
-      <w:r>
-        <w:t xml:space="preserve"> – 363</w:t>
-      </w:r>
-    </w:p>
-    <w:p>
-      <w:pPr>
-        <w:autoSpaceDE w:val="0"/>
-        <w:autoSpaceDN w:val="0"/>
-        <w:adjustRightInd w:val="0"/>
-        <w:spacing w:after="0" w:line="240" w:lineRule="auto"/>
-        <w:rPr>
-          <w:rFonts w:ascii="Consolas" w:hAnsi="Consolas" w:cs="Consolas"/>
-          <w:sz w:val="20"/>
-          <w:szCs w:val="20"/>
-        </w:rPr>
-      </w:pPr>
-      <w:r>
-        <w:rPr>
-          <w:rFonts w:ascii="Consolas" w:hAnsi="Consolas" w:cs="Consolas"/>
-          <w:color w:val="3F7F5F"/>
-          <w:sz w:val="20"/>
-          <w:szCs w:val="20"/>
-        </w:rPr>
-        <w:t xml:space="preserve">//find the max </w:t>
-      </w:r>
-      <w:r>
-        <w:rPr>
-          <w:rFonts w:ascii="Consolas" w:hAnsi="Consolas" w:cs="Consolas"/>
-          <w:color w:val="3F7F5F"/>
-          <w:sz w:val="20"/>
-          <w:szCs w:val="20"/>
-          <w:u w:val="single"/>
-        </w:rPr>
-        <w:t>subarray</w:t>
-      </w:r>
-      <w:r>
-        <w:rPr>
-          <w:rFonts w:ascii="Consolas" w:hAnsi="Consolas" w:cs="Consolas"/>
-          <w:color w:val="3F7F5F"/>
-          <w:sz w:val="20"/>
-          <w:szCs w:val="20"/>
-        </w:rPr>
-        <w:t xml:space="preserve"> no more than k -&gt;O(</w:t>
-      </w:r>
-      <w:r>
-        <w:rPr>
-          <w:rFonts w:ascii="Consolas" w:hAnsi="Consolas" w:cs="Consolas"/>
-          <w:color w:val="3F7F5F"/>
-          <w:sz w:val="20"/>
-          <w:szCs w:val="20"/>
-          <w:u w:val="single"/>
-        </w:rPr>
-        <w:t>nlogn</w:t>
-      </w:r>
-      <w:r>
-        <w:rPr>
-          <w:rFonts w:ascii="Consolas" w:hAnsi="Consolas" w:cs="Consolas"/>
-          <w:color w:val="3F7F5F"/>
-          <w:sz w:val="20"/>
-          <w:szCs w:val="20"/>
-        </w:rPr>
-        <w:t>) time</w:t>
-      </w:r>
-    </w:p>
-    <w:p>
-      <w:pPr>
-        <w:autoSpaceDE w:val="0"/>
-        <w:autoSpaceDN w:val="0"/>
-        <w:adjustRightInd w:val="0"/>
-        <w:spacing w:after="0" w:line="240" w:lineRule="auto"/>
-        <w:rPr>
-          <w:rFonts w:ascii="Consolas" w:hAnsi="Consolas" w:cs="Consolas"/>
-          <w:sz w:val="20"/>
-          <w:szCs w:val="20"/>
-        </w:rPr>
-      </w:pPr>
-      <w:r>
-        <w:rPr>
-          <w:rFonts w:ascii="Consolas" w:hAnsi="Consolas" w:cs="Consolas"/>
-          <w:color w:val="000000"/>
-          <w:sz w:val="20"/>
-          <w:szCs w:val="20"/>
-        </w:rPr>
-        <w:t xml:space="preserve">TreeSet&lt;Integer&gt; </w:t>
-      </w:r>
-      <w:r>
-        <w:rPr>
-          <w:rFonts w:ascii="Consolas" w:hAnsi="Consolas" w:cs="Consolas"/>
-          <w:color w:val="6A3E3E"/>
-          <w:sz w:val="20"/>
-          <w:szCs w:val="20"/>
-        </w:rPr>
-        <w:t>set</w:t>
-      </w:r>
-      <w:r>
-        <w:rPr>
-          <w:rFonts w:ascii="Consolas" w:hAnsi="Consolas" w:cs="Consolas"/>
-          <w:color w:val="000000"/>
-          <w:sz w:val="20"/>
-          <w:szCs w:val="20"/>
-        </w:rPr>
-        <w:t xml:space="preserve"> = </w:t>
+    <w:p>
+      <w:r>
+        <w:t>Sort: (insertation sort)</w:t>
+      </w:r>
+    </w:p>
+    <w:p>
+      <w:pPr>
+        <w:autoSpaceDE w:val="0"/>
+        <w:autoSpaceDN w:val="0"/>
+        <w:adjustRightInd w:val="0"/>
+        <w:spacing w:after="0" w:line="240" w:lineRule="auto"/>
+        <w:rPr>
+          <w:rFonts w:ascii="Consolas" w:hAnsi="Consolas" w:cs="Consolas"/>
+          <w:sz w:val="20"/>
+          <w:szCs w:val="20"/>
+        </w:rPr>
+      </w:pPr>
+      <w:r>
+        <w:rPr>
+          <w:rFonts w:ascii="Consolas" w:hAnsi="Consolas" w:cs="Consolas"/>
+          <w:color w:val="000000"/>
+          <w:sz w:val="20"/>
+          <w:szCs w:val="20"/>
+        </w:rPr>
+        <w:tab/>
       </w:r>
       <w:r>
         <w:rPr>
@@ -6129,62 +5840,57 @@
           <w:sz w:val="20"/>
           <w:szCs w:val="20"/>
         </w:rPr>
-        <w:t>new</w:t>
-      </w:r>
-      <w:r>
-        <w:rPr>
-          <w:rFonts w:ascii="Consolas" w:hAnsi="Consolas" w:cs="Consolas"/>
-          <w:color w:val="000000"/>
-          <w:sz w:val="20"/>
-          <w:szCs w:val="20"/>
-        </w:rPr>
-        <w:t xml:space="preserve"> TreeSet&lt;&gt;();</w:t>
-      </w:r>
-    </w:p>
-    <w:p>
-      <w:pPr>
-        <w:autoSpaceDE w:val="0"/>
-        <w:autoSpaceDN w:val="0"/>
-        <w:adjustRightInd w:val="0"/>
-        <w:spacing w:after="0" w:line="240" w:lineRule="auto"/>
-        <w:rPr>
-          <w:rFonts w:ascii="Consolas" w:hAnsi="Consolas" w:cs="Consolas"/>
-          <w:sz w:val="20"/>
-          <w:szCs w:val="20"/>
-        </w:rPr>
-      </w:pPr>
-      <w:r>
-        <w:rPr>
-          <w:rFonts w:ascii="Consolas" w:hAnsi="Consolas" w:cs="Consolas"/>
-          <w:color w:val="6A3E3E"/>
-          <w:sz w:val="20"/>
-          <w:szCs w:val="20"/>
-        </w:rPr>
-        <w:lastRenderedPageBreak/>
-        <w:t>set</w:t>
-      </w:r>
-      <w:r>
-        <w:rPr>
-          <w:rFonts w:ascii="Consolas" w:hAnsi="Consolas" w:cs="Consolas"/>
-          <w:color w:val="000000"/>
-          <w:sz w:val="20"/>
-          <w:szCs w:val="20"/>
-        </w:rPr>
-        <w:t>.add(0);</w:t>
-      </w:r>
-    </w:p>
-    <w:p>
-      <w:pPr>
-        <w:autoSpaceDE w:val="0"/>
-        <w:autoSpaceDN w:val="0"/>
-        <w:adjustRightInd w:val="0"/>
-        <w:spacing w:after="0" w:line="240" w:lineRule="auto"/>
-        <w:rPr>
-          <w:rFonts w:ascii="Consolas" w:hAnsi="Consolas" w:cs="Consolas"/>
-          <w:sz w:val="20"/>
-          <w:szCs w:val="20"/>
-        </w:rPr>
-      </w:pPr>
+        <w:t>public</w:t>
+      </w:r>
+      <w:r>
+        <w:rPr>
+          <w:rFonts w:ascii="Consolas" w:hAnsi="Consolas" w:cs="Consolas"/>
+          <w:color w:val="000000"/>
+          <w:sz w:val="20"/>
+          <w:szCs w:val="20"/>
+        </w:rPr>
+        <w:t xml:space="preserve"> ListNode insertionSortList(ListNode </w:t>
+      </w:r>
+      <w:r>
+        <w:rPr>
+          <w:rFonts w:ascii="Consolas" w:hAnsi="Consolas" w:cs="Consolas"/>
+          <w:color w:val="6A3E3E"/>
+          <w:sz w:val="20"/>
+          <w:szCs w:val="20"/>
+        </w:rPr>
+        <w:t>head</w:t>
+      </w:r>
+      <w:r>
+        <w:rPr>
+          <w:rFonts w:ascii="Consolas" w:hAnsi="Consolas" w:cs="Consolas"/>
+          <w:color w:val="000000"/>
+          <w:sz w:val="20"/>
+          <w:szCs w:val="20"/>
+        </w:rPr>
+        <w:t>) {</w:t>
+      </w:r>
+    </w:p>
+    <w:p>
+      <w:pPr>
+        <w:autoSpaceDE w:val="0"/>
+        <w:autoSpaceDN w:val="0"/>
+        <w:adjustRightInd w:val="0"/>
+        <w:spacing w:after="0" w:line="240" w:lineRule="auto"/>
+        <w:rPr>
+          <w:rFonts w:ascii="Consolas" w:hAnsi="Consolas" w:cs="Consolas"/>
+          <w:sz w:val="20"/>
+          <w:szCs w:val="20"/>
+        </w:rPr>
+      </w:pPr>
+      <w:r>
+        <w:rPr>
+          <w:rFonts w:ascii="Consolas" w:hAnsi="Consolas" w:cs="Consolas"/>
+          <w:color w:val="000000"/>
+          <w:sz w:val="20"/>
+          <w:szCs w:val="20"/>
+        </w:rPr>
+        <w:t xml:space="preserve">        </w:t>
+      </w:r>
       <w:r>
         <w:rPr>
           <w:rFonts w:ascii="Consolas" w:hAnsi="Consolas" w:cs="Consolas"/>
@@ -6194,48 +5900,35 @@
           <w:sz w:val="20"/>
           <w:szCs w:val="20"/>
         </w:rPr>
-        <w:t>int</w:t>
-      </w:r>
-      <w:r>
-        <w:rPr>
-          <w:rFonts w:ascii="Consolas" w:hAnsi="Consolas" w:cs="Consolas"/>
-          <w:color w:val="000000"/>
-          <w:sz w:val="20"/>
-          <w:szCs w:val="20"/>
-        </w:rPr>
-        <w:t xml:space="preserve"> </w:t>
-      </w:r>
-      <w:r>
-        <w:rPr>
-          <w:rFonts w:ascii="Consolas" w:hAnsi="Consolas" w:cs="Consolas"/>
-          <w:color w:val="6A3E3E"/>
-          <w:sz w:val="20"/>
-          <w:szCs w:val="20"/>
-        </w:rPr>
-        <w:t>curSum</w:t>
-      </w:r>
-      <w:r>
-        <w:rPr>
-          <w:rFonts w:ascii="Consolas" w:hAnsi="Consolas" w:cs="Consolas"/>
-          <w:color w:val="000000"/>
-          <w:sz w:val="20"/>
-          <w:szCs w:val="20"/>
-        </w:rPr>
-        <w:t xml:space="preserve"> =0;</w:t>
-      </w:r>
-    </w:p>
-    <w:p>
-      <w:pPr>
-        <w:autoSpaceDE w:val="0"/>
-        <w:autoSpaceDN w:val="0"/>
-        <w:adjustRightInd w:val="0"/>
-        <w:spacing w:after="0" w:line="240" w:lineRule="auto"/>
-        <w:rPr>
-          <w:rFonts w:ascii="Consolas" w:hAnsi="Consolas" w:cs="Consolas"/>
-          <w:sz w:val="20"/>
-          <w:szCs w:val="20"/>
-        </w:rPr>
-      </w:pPr>
+        <w:t>if</w:t>
+      </w:r>
+      <w:r>
+        <w:rPr>
+          <w:rFonts w:ascii="Consolas" w:hAnsi="Consolas" w:cs="Consolas"/>
+          <w:color w:val="000000"/>
+          <w:sz w:val="20"/>
+          <w:szCs w:val="20"/>
+        </w:rPr>
+        <w:t>(</w:t>
+      </w:r>
+      <w:r>
+        <w:rPr>
+          <w:rFonts w:ascii="Consolas" w:hAnsi="Consolas" w:cs="Consolas"/>
+          <w:color w:val="6A3E3E"/>
+          <w:sz w:val="20"/>
+          <w:szCs w:val="20"/>
+        </w:rPr>
+        <w:t>head</w:t>
+      </w:r>
+      <w:r>
+        <w:rPr>
+          <w:rFonts w:ascii="Consolas" w:hAnsi="Consolas" w:cs="Consolas"/>
+          <w:color w:val="000000"/>
+          <w:sz w:val="20"/>
+          <w:szCs w:val="20"/>
+        </w:rPr>
+        <w:t xml:space="preserve"> == </w:t>
+      </w:r>
       <w:r>
         <w:rPr>
           <w:rFonts w:ascii="Consolas" w:hAnsi="Consolas" w:cs="Consolas"/>
@@ -6245,16 +5938,16 @@
           <w:sz w:val="20"/>
           <w:szCs w:val="20"/>
         </w:rPr>
-        <w:t>for</w:t>
-      </w:r>
-      <w:r>
-        <w:rPr>
-          <w:rFonts w:ascii="Consolas" w:hAnsi="Consolas" w:cs="Consolas"/>
-          <w:color w:val="000000"/>
-          <w:sz w:val="20"/>
-          <w:szCs w:val="20"/>
-        </w:rPr>
-        <w:t>(</w:t>
+        <w:t>null</w:t>
+      </w:r>
+      <w:r>
+        <w:rPr>
+          <w:rFonts w:ascii="Consolas" w:hAnsi="Consolas" w:cs="Consolas"/>
+          <w:color w:val="000000"/>
+          <w:sz w:val="20"/>
+          <w:szCs w:val="20"/>
+        </w:rPr>
+        <w:t xml:space="preserve">) </w:t>
       </w:r>
       <w:r>
         <w:rPr>
@@ -6265,6 +5958,1898 @@
           <w:sz w:val="20"/>
           <w:szCs w:val="20"/>
         </w:rPr>
+        <w:t>return</w:t>
+      </w:r>
+      <w:r>
+        <w:rPr>
+          <w:rFonts w:ascii="Consolas" w:hAnsi="Consolas" w:cs="Consolas"/>
+          <w:color w:val="000000"/>
+          <w:sz w:val="20"/>
+          <w:szCs w:val="20"/>
+        </w:rPr>
+        <w:t xml:space="preserve"> </w:t>
+      </w:r>
+      <w:r>
+        <w:rPr>
+          <w:rFonts w:ascii="Consolas" w:hAnsi="Consolas" w:cs="Consolas"/>
+          <w:color w:val="6A3E3E"/>
+          <w:sz w:val="20"/>
+          <w:szCs w:val="20"/>
+        </w:rPr>
+        <w:t>head</w:t>
+      </w:r>
+      <w:r>
+        <w:rPr>
+          <w:rFonts w:ascii="Consolas" w:hAnsi="Consolas" w:cs="Consolas"/>
+          <w:color w:val="000000"/>
+          <w:sz w:val="20"/>
+          <w:szCs w:val="20"/>
+        </w:rPr>
+        <w:t>;</w:t>
+      </w:r>
+    </w:p>
+    <w:p>
+      <w:pPr>
+        <w:autoSpaceDE w:val="0"/>
+        <w:autoSpaceDN w:val="0"/>
+        <w:adjustRightInd w:val="0"/>
+        <w:spacing w:after="0" w:line="240" w:lineRule="auto"/>
+        <w:rPr>
+          <w:rFonts w:ascii="Consolas" w:hAnsi="Consolas" w:cs="Consolas"/>
+          <w:sz w:val="20"/>
+          <w:szCs w:val="20"/>
+        </w:rPr>
+      </w:pPr>
+      <w:r>
+        <w:rPr>
+          <w:rFonts w:ascii="Consolas" w:hAnsi="Consolas" w:cs="Consolas"/>
+          <w:color w:val="000000"/>
+          <w:sz w:val="20"/>
+          <w:szCs w:val="20"/>
+        </w:rPr>
+        <w:tab/>
+      </w:r>
+      <w:r>
+        <w:rPr>
+          <w:rFonts w:ascii="Consolas" w:hAnsi="Consolas" w:cs="Consolas"/>
+          <w:color w:val="000000"/>
+          <w:sz w:val="20"/>
+          <w:szCs w:val="20"/>
+        </w:rPr>
+        <w:tab/>
+        <w:t xml:space="preserve">ListNode </w:t>
+      </w:r>
+      <w:r>
+        <w:rPr>
+          <w:rFonts w:ascii="Consolas" w:hAnsi="Consolas" w:cs="Consolas"/>
+          <w:color w:val="6A3E3E"/>
+          <w:sz w:val="20"/>
+          <w:szCs w:val="20"/>
+        </w:rPr>
+        <w:t>dummy</w:t>
+      </w:r>
+      <w:r>
+        <w:rPr>
+          <w:rFonts w:ascii="Consolas" w:hAnsi="Consolas" w:cs="Consolas"/>
+          <w:color w:val="000000"/>
+          <w:sz w:val="20"/>
+          <w:szCs w:val="20"/>
+        </w:rPr>
+        <w:t xml:space="preserve"> = </w:t>
+      </w:r>
+      <w:r>
+        <w:rPr>
+          <w:rFonts w:ascii="Consolas" w:hAnsi="Consolas" w:cs="Consolas"/>
+          <w:b/>
+          <w:bCs/>
+          <w:color w:val="7F0055"/>
+          <w:sz w:val="20"/>
+          <w:szCs w:val="20"/>
+        </w:rPr>
+        <w:t>new</w:t>
+      </w:r>
+      <w:r>
+        <w:rPr>
+          <w:rFonts w:ascii="Consolas" w:hAnsi="Consolas" w:cs="Consolas"/>
+          <w:color w:val="000000"/>
+          <w:sz w:val="20"/>
+          <w:szCs w:val="20"/>
+        </w:rPr>
+        <w:t xml:space="preserve"> ListNode(0);</w:t>
+      </w:r>
+    </w:p>
+    <w:p>
+      <w:pPr>
+        <w:autoSpaceDE w:val="0"/>
+        <w:autoSpaceDN w:val="0"/>
+        <w:adjustRightInd w:val="0"/>
+        <w:spacing w:after="0" w:line="240" w:lineRule="auto"/>
+        <w:rPr>
+          <w:rFonts w:ascii="Consolas" w:hAnsi="Consolas" w:cs="Consolas"/>
+          <w:sz w:val="20"/>
+          <w:szCs w:val="20"/>
+        </w:rPr>
+      </w:pPr>
+      <w:r>
+        <w:rPr>
+          <w:rFonts w:ascii="Consolas" w:hAnsi="Consolas" w:cs="Consolas"/>
+          <w:color w:val="000000"/>
+          <w:sz w:val="20"/>
+          <w:szCs w:val="20"/>
+        </w:rPr>
+        <w:tab/>
+      </w:r>
+      <w:r>
+        <w:rPr>
+          <w:rFonts w:ascii="Consolas" w:hAnsi="Consolas" w:cs="Consolas"/>
+          <w:color w:val="000000"/>
+          <w:sz w:val="20"/>
+          <w:szCs w:val="20"/>
+        </w:rPr>
+        <w:tab/>
+      </w:r>
+      <w:r>
+        <w:rPr>
+          <w:rFonts w:ascii="Consolas" w:hAnsi="Consolas" w:cs="Consolas"/>
+          <w:color w:val="3F7F5F"/>
+          <w:sz w:val="20"/>
+          <w:szCs w:val="20"/>
+        </w:rPr>
+        <w:t>//dummy.next = head;</w:t>
+      </w:r>
+    </w:p>
+    <w:p>
+      <w:pPr>
+        <w:autoSpaceDE w:val="0"/>
+        <w:autoSpaceDN w:val="0"/>
+        <w:adjustRightInd w:val="0"/>
+        <w:spacing w:after="0" w:line="240" w:lineRule="auto"/>
+        <w:rPr>
+          <w:rFonts w:ascii="Consolas" w:hAnsi="Consolas" w:cs="Consolas"/>
+          <w:sz w:val="20"/>
+          <w:szCs w:val="20"/>
+        </w:rPr>
+      </w:pPr>
+      <w:r>
+        <w:rPr>
+          <w:rFonts w:ascii="Consolas" w:hAnsi="Consolas" w:cs="Consolas"/>
+          <w:color w:val="000000"/>
+          <w:sz w:val="20"/>
+          <w:szCs w:val="20"/>
+        </w:rPr>
+        <w:tab/>
+      </w:r>
+      <w:r>
+        <w:rPr>
+          <w:rFonts w:ascii="Consolas" w:hAnsi="Consolas" w:cs="Consolas"/>
+          <w:color w:val="000000"/>
+          <w:sz w:val="20"/>
+          <w:szCs w:val="20"/>
+        </w:rPr>
+        <w:tab/>
+        <w:t xml:space="preserve">ListNode </w:t>
+      </w:r>
+      <w:r>
+        <w:rPr>
+          <w:rFonts w:ascii="Consolas" w:hAnsi="Consolas" w:cs="Consolas"/>
+          <w:color w:val="6A3E3E"/>
+          <w:sz w:val="20"/>
+          <w:szCs w:val="20"/>
+        </w:rPr>
+        <w:t>pre</w:t>
+      </w:r>
+      <w:r>
+        <w:rPr>
+          <w:rFonts w:ascii="Consolas" w:hAnsi="Consolas" w:cs="Consolas"/>
+          <w:color w:val="000000"/>
+          <w:sz w:val="20"/>
+          <w:szCs w:val="20"/>
+        </w:rPr>
+        <w:t xml:space="preserve"> = </w:t>
+      </w:r>
+      <w:r>
+        <w:rPr>
+          <w:rFonts w:ascii="Consolas" w:hAnsi="Consolas" w:cs="Consolas"/>
+          <w:color w:val="6A3E3E"/>
+          <w:sz w:val="20"/>
+          <w:szCs w:val="20"/>
+        </w:rPr>
+        <w:t>dummy</w:t>
+      </w:r>
+      <w:r>
+        <w:rPr>
+          <w:rFonts w:ascii="Consolas" w:hAnsi="Consolas" w:cs="Consolas"/>
+          <w:color w:val="000000"/>
+          <w:sz w:val="20"/>
+          <w:szCs w:val="20"/>
+        </w:rPr>
+        <w:t>;</w:t>
+      </w:r>
+      <w:r>
+        <w:rPr>
+          <w:rFonts w:ascii="Consolas" w:hAnsi="Consolas" w:cs="Consolas"/>
+          <w:color w:val="3F7F5F"/>
+          <w:sz w:val="20"/>
+          <w:szCs w:val="20"/>
+        </w:rPr>
+        <w:t>//start of the sorted list</w:t>
+      </w:r>
+    </w:p>
+    <w:p>
+      <w:pPr>
+        <w:autoSpaceDE w:val="0"/>
+        <w:autoSpaceDN w:val="0"/>
+        <w:adjustRightInd w:val="0"/>
+        <w:spacing w:after="0" w:line="240" w:lineRule="auto"/>
+        <w:rPr>
+          <w:rFonts w:ascii="Consolas" w:hAnsi="Consolas" w:cs="Consolas"/>
+          <w:sz w:val="20"/>
+          <w:szCs w:val="20"/>
+        </w:rPr>
+      </w:pPr>
+      <w:r>
+        <w:rPr>
+          <w:rFonts w:ascii="Consolas" w:hAnsi="Consolas" w:cs="Consolas"/>
+          <w:color w:val="000000"/>
+          <w:sz w:val="20"/>
+          <w:szCs w:val="20"/>
+        </w:rPr>
+        <w:tab/>
+      </w:r>
+      <w:r>
+        <w:rPr>
+          <w:rFonts w:ascii="Consolas" w:hAnsi="Consolas" w:cs="Consolas"/>
+          <w:color w:val="000000"/>
+          <w:sz w:val="20"/>
+          <w:szCs w:val="20"/>
+        </w:rPr>
+        <w:tab/>
+        <w:t xml:space="preserve">ListNode </w:t>
+      </w:r>
+      <w:r>
+        <w:rPr>
+          <w:rFonts w:ascii="Consolas" w:hAnsi="Consolas" w:cs="Consolas"/>
+          <w:color w:val="6A3E3E"/>
+          <w:sz w:val="20"/>
+          <w:szCs w:val="20"/>
+        </w:rPr>
+        <w:t>cur</w:t>
+      </w:r>
+      <w:r>
+        <w:rPr>
+          <w:rFonts w:ascii="Consolas" w:hAnsi="Consolas" w:cs="Consolas"/>
+          <w:color w:val="000000"/>
+          <w:sz w:val="20"/>
+          <w:szCs w:val="20"/>
+        </w:rPr>
+        <w:t xml:space="preserve"> = </w:t>
+      </w:r>
+      <w:r>
+        <w:rPr>
+          <w:rFonts w:ascii="Consolas" w:hAnsi="Consolas" w:cs="Consolas"/>
+          <w:color w:val="6A3E3E"/>
+          <w:sz w:val="20"/>
+          <w:szCs w:val="20"/>
+        </w:rPr>
+        <w:t>head</w:t>
+      </w:r>
+      <w:r>
+        <w:rPr>
+          <w:rFonts w:ascii="Consolas" w:hAnsi="Consolas" w:cs="Consolas"/>
+          <w:color w:val="000000"/>
+          <w:sz w:val="20"/>
+          <w:szCs w:val="20"/>
+        </w:rPr>
+        <w:t>;</w:t>
+      </w:r>
+      <w:r>
+        <w:rPr>
+          <w:rFonts w:ascii="Consolas" w:hAnsi="Consolas" w:cs="Consolas"/>
+          <w:color w:val="3F7F5F"/>
+          <w:sz w:val="20"/>
+          <w:szCs w:val="20"/>
+        </w:rPr>
+        <w:t>//node need to be moved</w:t>
+      </w:r>
+    </w:p>
+    <w:p>
+      <w:pPr>
+        <w:autoSpaceDE w:val="0"/>
+        <w:autoSpaceDN w:val="0"/>
+        <w:adjustRightInd w:val="0"/>
+        <w:spacing w:after="0" w:line="240" w:lineRule="auto"/>
+        <w:rPr>
+          <w:rFonts w:ascii="Consolas" w:hAnsi="Consolas" w:cs="Consolas"/>
+          <w:sz w:val="20"/>
+          <w:szCs w:val="20"/>
+        </w:rPr>
+      </w:pPr>
+    </w:p>
+    <w:p>
+      <w:pPr>
+        <w:autoSpaceDE w:val="0"/>
+        <w:autoSpaceDN w:val="0"/>
+        <w:adjustRightInd w:val="0"/>
+        <w:spacing w:after="0" w:line="240" w:lineRule="auto"/>
+        <w:rPr>
+          <w:rFonts w:ascii="Consolas" w:hAnsi="Consolas" w:cs="Consolas"/>
+          <w:sz w:val="20"/>
+          <w:szCs w:val="20"/>
+        </w:rPr>
+      </w:pPr>
+      <w:r>
+        <w:rPr>
+          <w:rFonts w:ascii="Consolas" w:hAnsi="Consolas" w:cs="Consolas"/>
+          <w:color w:val="000000"/>
+          <w:sz w:val="20"/>
+          <w:szCs w:val="20"/>
+        </w:rPr>
+        <w:tab/>
+      </w:r>
+      <w:r>
+        <w:rPr>
+          <w:rFonts w:ascii="Consolas" w:hAnsi="Consolas" w:cs="Consolas"/>
+          <w:color w:val="000000"/>
+          <w:sz w:val="20"/>
+          <w:szCs w:val="20"/>
+        </w:rPr>
+        <w:tab/>
+      </w:r>
+      <w:r>
+        <w:rPr>
+          <w:rFonts w:ascii="Consolas" w:hAnsi="Consolas" w:cs="Consolas"/>
+          <w:b/>
+          <w:bCs/>
+          <w:color w:val="7F0055"/>
+          <w:sz w:val="20"/>
+          <w:szCs w:val="20"/>
+        </w:rPr>
+        <w:t>while</w:t>
+      </w:r>
+      <w:r>
+        <w:rPr>
+          <w:rFonts w:ascii="Consolas" w:hAnsi="Consolas" w:cs="Consolas"/>
+          <w:color w:val="000000"/>
+          <w:sz w:val="20"/>
+          <w:szCs w:val="20"/>
+        </w:rPr>
+        <w:t>(</w:t>
+      </w:r>
+      <w:r>
+        <w:rPr>
+          <w:rFonts w:ascii="Consolas" w:hAnsi="Consolas" w:cs="Consolas"/>
+          <w:color w:val="6A3E3E"/>
+          <w:sz w:val="20"/>
+          <w:szCs w:val="20"/>
+        </w:rPr>
+        <w:t>cur</w:t>
+      </w:r>
+      <w:r>
+        <w:rPr>
+          <w:rFonts w:ascii="Consolas" w:hAnsi="Consolas" w:cs="Consolas"/>
+          <w:color w:val="000000"/>
+          <w:sz w:val="20"/>
+          <w:szCs w:val="20"/>
+        </w:rPr>
+        <w:t>!=</w:t>
+      </w:r>
+      <w:r>
+        <w:rPr>
+          <w:rFonts w:ascii="Consolas" w:hAnsi="Consolas" w:cs="Consolas"/>
+          <w:b/>
+          <w:bCs/>
+          <w:color w:val="7F0055"/>
+          <w:sz w:val="20"/>
+          <w:szCs w:val="20"/>
+        </w:rPr>
+        <w:t>null</w:t>
+      </w:r>
+      <w:r>
+        <w:rPr>
+          <w:rFonts w:ascii="Consolas" w:hAnsi="Consolas" w:cs="Consolas"/>
+          <w:color w:val="000000"/>
+          <w:sz w:val="20"/>
+          <w:szCs w:val="20"/>
+        </w:rPr>
+        <w:t>){</w:t>
+      </w:r>
+    </w:p>
+    <w:p>
+      <w:pPr>
+        <w:autoSpaceDE w:val="0"/>
+        <w:autoSpaceDN w:val="0"/>
+        <w:adjustRightInd w:val="0"/>
+        <w:spacing w:after="0" w:line="240" w:lineRule="auto"/>
+        <w:rPr>
+          <w:rFonts w:ascii="Consolas" w:hAnsi="Consolas" w:cs="Consolas"/>
+          <w:sz w:val="20"/>
+          <w:szCs w:val="20"/>
+        </w:rPr>
+      </w:pPr>
+      <w:r>
+        <w:rPr>
+          <w:rFonts w:ascii="Consolas" w:hAnsi="Consolas" w:cs="Consolas"/>
+          <w:color w:val="000000"/>
+          <w:sz w:val="20"/>
+          <w:szCs w:val="20"/>
+        </w:rPr>
+        <w:tab/>
+      </w:r>
+      <w:r>
+        <w:rPr>
+          <w:rFonts w:ascii="Consolas" w:hAnsi="Consolas" w:cs="Consolas"/>
+          <w:color w:val="000000"/>
+          <w:sz w:val="20"/>
+          <w:szCs w:val="20"/>
+        </w:rPr>
+        <w:tab/>
+      </w:r>
+      <w:r>
+        <w:rPr>
+          <w:rFonts w:ascii="Consolas" w:hAnsi="Consolas" w:cs="Consolas"/>
+          <w:color w:val="000000"/>
+          <w:sz w:val="20"/>
+          <w:szCs w:val="20"/>
+        </w:rPr>
+        <w:tab/>
+        <w:t xml:space="preserve">ListNode </w:t>
+      </w:r>
+      <w:r>
+        <w:rPr>
+          <w:rFonts w:ascii="Consolas" w:hAnsi="Consolas" w:cs="Consolas"/>
+          <w:color w:val="6A3E3E"/>
+          <w:sz w:val="20"/>
+          <w:szCs w:val="20"/>
+        </w:rPr>
+        <w:t>next</w:t>
+      </w:r>
+      <w:r>
+        <w:rPr>
+          <w:rFonts w:ascii="Consolas" w:hAnsi="Consolas" w:cs="Consolas"/>
+          <w:color w:val="000000"/>
+          <w:sz w:val="20"/>
+          <w:szCs w:val="20"/>
+        </w:rPr>
+        <w:t xml:space="preserve"> = </w:t>
+      </w:r>
+      <w:r>
+        <w:rPr>
+          <w:rFonts w:ascii="Consolas" w:hAnsi="Consolas" w:cs="Consolas"/>
+          <w:color w:val="6A3E3E"/>
+          <w:sz w:val="20"/>
+          <w:szCs w:val="20"/>
+        </w:rPr>
+        <w:t>cur</w:t>
+      </w:r>
+      <w:r>
+        <w:rPr>
+          <w:rFonts w:ascii="Consolas" w:hAnsi="Consolas" w:cs="Consolas"/>
+          <w:color w:val="000000"/>
+          <w:sz w:val="20"/>
+          <w:szCs w:val="20"/>
+        </w:rPr>
+        <w:t>.</w:t>
+      </w:r>
+      <w:r>
+        <w:rPr>
+          <w:rFonts w:ascii="Consolas" w:hAnsi="Consolas" w:cs="Consolas"/>
+          <w:color w:val="0000C0"/>
+          <w:sz w:val="20"/>
+          <w:szCs w:val="20"/>
+        </w:rPr>
+        <w:t>next</w:t>
+      </w:r>
+      <w:r>
+        <w:rPr>
+          <w:rFonts w:ascii="Consolas" w:hAnsi="Consolas" w:cs="Consolas"/>
+          <w:color w:val="000000"/>
+          <w:sz w:val="20"/>
+          <w:szCs w:val="20"/>
+        </w:rPr>
+        <w:t>;</w:t>
+      </w:r>
+      <w:r>
+        <w:rPr>
+          <w:rFonts w:ascii="Consolas" w:hAnsi="Consolas" w:cs="Consolas"/>
+          <w:color w:val="3F7F5F"/>
+          <w:sz w:val="20"/>
+          <w:szCs w:val="20"/>
+        </w:rPr>
+        <w:t>//next node will be inserted</w:t>
+      </w:r>
+    </w:p>
+    <w:p>
+      <w:pPr>
+        <w:autoSpaceDE w:val="0"/>
+        <w:autoSpaceDN w:val="0"/>
+        <w:adjustRightInd w:val="0"/>
+        <w:spacing w:after="0" w:line="240" w:lineRule="auto"/>
+        <w:rPr>
+          <w:rFonts w:ascii="Consolas" w:hAnsi="Consolas" w:cs="Consolas"/>
+          <w:color w:val="000000"/>
+          <w:sz w:val="20"/>
+          <w:szCs w:val="20"/>
+        </w:rPr>
+      </w:pPr>
+      <w:r>
+        <w:rPr>
+          <w:rFonts w:ascii="Consolas" w:hAnsi="Consolas" w:cs="Consolas"/>
+          <w:color w:val="000000"/>
+          <w:sz w:val="20"/>
+          <w:szCs w:val="20"/>
+        </w:rPr>
+        <w:tab/>
+      </w:r>
+      <w:r>
+        <w:rPr>
+          <w:rFonts w:ascii="Consolas" w:hAnsi="Consolas" w:cs="Consolas"/>
+          <w:color w:val="000000"/>
+          <w:sz w:val="20"/>
+          <w:szCs w:val="20"/>
+        </w:rPr>
+        <w:tab/>
+      </w:r>
+      <w:r>
+        <w:rPr>
+          <w:rFonts w:ascii="Consolas" w:hAnsi="Consolas" w:cs="Consolas"/>
+          <w:color w:val="000000"/>
+          <w:sz w:val="20"/>
+          <w:szCs w:val="20"/>
+        </w:rPr>
+        <w:tab/>
+      </w:r>
+      <w:r>
+        <w:rPr>
+          <w:rFonts w:ascii="Consolas" w:hAnsi="Consolas" w:cs="Consolas"/>
+          <w:b/>
+          <w:bCs/>
+          <w:color w:val="7F0055"/>
+          <w:sz w:val="20"/>
+          <w:szCs w:val="20"/>
+        </w:rPr>
+        <w:t>while</w:t>
+      </w:r>
+      <w:r>
+        <w:rPr>
+          <w:rFonts w:ascii="Consolas" w:hAnsi="Consolas" w:cs="Consolas"/>
+          <w:color w:val="000000"/>
+          <w:sz w:val="20"/>
+          <w:szCs w:val="20"/>
+        </w:rPr>
+        <w:t>(</w:t>
+      </w:r>
+      <w:r>
+        <w:rPr>
+          <w:rFonts w:ascii="Consolas" w:hAnsi="Consolas" w:cs="Consolas"/>
+          <w:color w:val="6A3E3E"/>
+          <w:sz w:val="20"/>
+          <w:szCs w:val="20"/>
+        </w:rPr>
+        <w:t>pre</w:t>
+      </w:r>
+      <w:r>
+        <w:rPr>
+          <w:rFonts w:ascii="Consolas" w:hAnsi="Consolas" w:cs="Consolas"/>
+          <w:color w:val="000000"/>
+          <w:sz w:val="20"/>
+          <w:szCs w:val="20"/>
+        </w:rPr>
+        <w:t>.</w:t>
+      </w:r>
+      <w:r>
+        <w:rPr>
+          <w:rFonts w:ascii="Consolas" w:hAnsi="Consolas" w:cs="Consolas"/>
+          <w:color w:val="0000C0"/>
+          <w:sz w:val="20"/>
+          <w:szCs w:val="20"/>
+        </w:rPr>
+        <w:t>next</w:t>
+      </w:r>
+      <w:r>
+        <w:rPr>
+          <w:rFonts w:ascii="Consolas" w:hAnsi="Consolas" w:cs="Consolas"/>
+          <w:color w:val="000000"/>
+          <w:sz w:val="20"/>
+          <w:szCs w:val="20"/>
+        </w:rPr>
+        <w:t>!=</w:t>
+      </w:r>
+      <w:r>
+        <w:rPr>
+          <w:rFonts w:ascii="Consolas" w:hAnsi="Consolas" w:cs="Consolas"/>
+          <w:b/>
+          <w:bCs/>
+          <w:color w:val="7F0055"/>
+          <w:sz w:val="20"/>
+          <w:szCs w:val="20"/>
+        </w:rPr>
+        <w:t>null</w:t>
+      </w:r>
+      <w:r>
+        <w:rPr>
+          <w:rFonts w:ascii="Consolas" w:hAnsi="Consolas" w:cs="Consolas"/>
+          <w:color w:val="000000"/>
+          <w:sz w:val="20"/>
+          <w:szCs w:val="20"/>
+        </w:rPr>
+        <w:t xml:space="preserve"> &amp;&amp; </w:t>
+      </w:r>
+      <w:r>
+        <w:rPr>
+          <w:rFonts w:ascii="Consolas" w:hAnsi="Consolas" w:cs="Consolas"/>
+          <w:color w:val="6A3E3E"/>
+          <w:sz w:val="20"/>
+          <w:szCs w:val="20"/>
+        </w:rPr>
+        <w:t>pre</w:t>
+      </w:r>
+      <w:r>
+        <w:rPr>
+          <w:rFonts w:ascii="Consolas" w:hAnsi="Consolas" w:cs="Consolas"/>
+          <w:color w:val="000000"/>
+          <w:sz w:val="20"/>
+          <w:szCs w:val="20"/>
+        </w:rPr>
+        <w:t>.</w:t>
+      </w:r>
+      <w:r>
+        <w:rPr>
+          <w:rFonts w:ascii="Consolas" w:hAnsi="Consolas" w:cs="Consolas"/>
+          <w:color w:val="0000C0"/>
+          <w:sz w:val="20"/>
+          <w:szCs w:val="20"/>
+        </w:rPr>
+        <w:t>next</w:t>
+      </w:r>
+      <w:r>
+        <w:rPr>
+          <w:rFonts w:ascii="Consolas" w:hAnsi="Consolas" w:cs="Consolas"/>
+          <w:color w:val="000000"/>
+          <w:sz w:val="20"/>
+          <w:szCs w:val="20"/>
+        </w:rPr>
+        <w:t>.</w:t>
+      </w:r>
+      <w:r>
+        <w:rPr>
+          <w:rFonts w:ascii="Consolas" w:hAnsi="Consolas" w:cs="Consolas"/>
+          <w:color w:val="0000C0"/>
+          <w:sz w:val="20"/>
+          <w:szCs w:val="20"/>
+        </w:rPr>
+        <w:t>val</w:t>
+      </w:r>
+      <w:r>
+        <w:rPr>
+          <w:rFonts w:ascii="Consolas" w:hAnsi="Consolas" w:cs="Consolas"/>
+          <w:color w:val="000000"/>
+          <w:sz w:val="20"/>
+          <w:szCs w:val="20"/>
+        </w:rPr>
+        <w:t>&lt;</w:t>
+      </w:r>
+      <w:r>
+        <w:rPr>
+          <w:rFonts w:ascii="Consolas" w:hAnsi="Consolas" w:cs="Consolas"/>
+          <w:color w:val="6A3E3E"/>
+          <w:sz w:val="20"/>
+          <w:szCs w:val="20"/>
+        </w:rPr>
+        <w:t>cur</w:t>
+      </w:r>
+      <w:r>
+        <w:rPr>
+          <w:rFonts w:ascii="Consolas" w:hAnsi="Consolas" w:cs="Consolas"/>
+          <w:color w:val="000000"/>
+          <w:sz w:val="20"/>
+          <w:szCs w:val="20"/>
+        </w:rPr>
+        <w:t>.</w:t>
+      </w:r>
+      <w:r>
+        <w:rPr>
+          <w:rFonts w:ascii="Consolas" w:hAnsi="Consolas" w:cs="Consolas"/>
+          <w:color w:val="0000C0"/>
+          <w:sz w:val="20"/>
+          <w:szCs w:val="20"/>
+        </w:rPr>
+        <w:t>val</w:t>
+      </w:r>
+      <w:r>
+        <w:rPr>
+          <w:rFonts w:ascii="Consolas" w:hAnsi="Consolas" w:cs="Consolas"/>
+          <w:color w:val="000000"/>
+          <w:sz w:val="20"/>
+          <w:szCs w:val="20"/>
+        </w:rPr>
+        <w:t>){</w:t>
+      </w:r>
+    </w:p>
+    <w:p>
+      <w:pPr>
+        <w:autoSpaceDE w:val="0"/>
+        <w:autoSpaceDN w:val="0"/>
+        <w:adjustRightInd w:val="0"/>
+        <w:spacing w:after="0" w:line="240" w:lineRule="auto"/>
+        <w:ind w:left="2160" w:firstLine="720"/>
+        <w:rPr>
+          <w:rFonts w:ascii="Consolas" w:hAnsi="Consolas" w:cs="Consolas"/>
+          <w:sz w:val="20"/>
+          <w:szCs w:val="20"/>
+        </w:rPr>
+      </w:pPr>
+      <w:r>
+        <w:rPr>
+          <w:rFonts w:ascii="Consolas" w:hAnsi="Consolas" w:cs="Consolas"/>
+          <w:color w:val="3F7F5F"/>
+          <w:sz w:val="20"/>
+          <w:szCs w:val="20"/>
+        </w:rPr>
+        <w:t>//find place to insert</w:t>
+      </w:r>
+    </w:p>
+    <w:p>
+      <w:pPr>
+        <w:autoSpaceDE w:val="0"/>
+        <w:autoSpaceDN w:val="0"/>
+        <w:adjustRightInd w:val="0"/>
+        <w:spacing w:after="0" w:line="240" w:lineRule="auto"/>
+        <w:rPr>
+          <w:rFonts w:ascii="Consolas" w:hAnsi="Consolas" w:cs="Consolas"/>
+          <w:sz w:val="20"/>
+          <w:szCs w:val="20"/>
+        </w:rPr>
+      </w:pPr>
+      <w:r>
+        <w:rPr>
+          <w:rFonts w:ascii="Consolas" w:hAnsi="Consolas" w:cs="Consolas"/>
+          <w:color w:val="000000"/>
+          <w:sz w:val="20"/>
+          <w:szCs w:val="20"/>
+        </w:rPr>
+        <w:tab/>
+      </w:r>
+      <w:r>
+        <w:rPr>
+          <w:rFonts w:ascii="Consolas" w:hAnsi="Consolas" w:cs="Consolas"/>
+          <w:color w:val="000000"/>
+          <w:sz w:val="20"/>
+          <w:szCs w:val="20"/>
+        </w:rPr>
+        <w:tab/>
+      </w:r>
+      <w:r>
+        <w:rPr>
+          <w:rFonts w:ascii="Consolas" w:hAnsi="Consolas" w:cs="Consolas"/>
+          <w:color w:val="000000"/>
+          <w:sz w:val="20"/>
+          <w:szCs w:val="20"/>
+        </w:rPr>
+        <w:tab/>
+      </w:r>
+      <w:r>
+        <w:rPr>
+          <w:rFonts w:ascii="Consolas" w:hAnsi="Consolas" w:cs="Consolas"/>
+          <w:color w:val="000000"/>
+          <w:sz w:val="20"/>
+          <w:szCs w:val="20"/>
+        </w:rPr>
+        <w:tab/>
+      </w:r>
+      <w:r>
+        <w:rPr>
+          <w:rFonts w:ascii="Consolas" w:hAnsi="Consolas" w:cs="Consolas"/>
+          <w:color w:val="6A3E3E"/>
+          <w:sz w:val="20"/>
+          <w:szCs w:val="20"/>
+        </w:rPr>
+        <w:t>pre</w:t>
+      </w:r>
+      <w:r>
+        <w:rPr>
+          <w:rFonts w:ascii="Consolas" w:hAnsi="Consolas" w:cs="Consolas"/>
+          <w:color w:val="000000"/>
+          <w:sz w:val="20"/>
+          <w:szCs w:val="20"/>
+        </w:rPr>
+        <w:t xml:space="preserve"> = </w:t>
+      </w:r>
+      <w:r>
+        <w:rPr>
+          <w:rFonts w:ascii="Consolas" w:hAnsi="Consolas" w:cs="Consolas"/>
+          <w:color w:val="6A3E3E"/>
+          <w:sz w:val="20"/>
+          <w:szCs w:val="20"/>
+        </w:rPr>
+        <w:t>pre</w:t>
+      </w:r>
+      <w:r>
+        <w:rPr>
+          <w:rFonts w:ascii="Consolas" w:hAnsi="Consolas" w:cs="Consolas"/>
+          <w:color w:val="000000"/>
+          <w:sz w:val="20"/>
+          <w:szCs w:val="20"/>
+        </w:rPr>
+        <w:t>.</w:t>
+      </w:r>
+      <w:r>
+        <w:rPr>
+          <w:rFonts w:ascii="Consolas" w:hAnsi="Consolas" w:cs="Consolas"/>
+          <w:color w:val="0000C0"/>
+          <w:sz w:val="20"/>
+          <w:szCs w:val="20"/>
+        </w:rPr>
+        <w:t>next</w:t>
+      </w:r>
+      <w:r>
+        <w:rPr>
+          <w:rFonts w:ascii="Consolas" w:hAnsi="Consolas" w:cs="Consolas"/>
+          <w:color w:val="000000"/>
+          <w:sz w:val="20"/>
+          <w:szCs w:val="20"/>
+        </w:rPr>
+        <w:t>;</w:t>
+      </w:r>
+    </w:p>
+    <w:p>
+      <w:pPr>
+        <w:autoSpaceDE w:val="0"/>
+        <w:autoSpaceDN w:val="0"/>
+        <w:adjustRightInd w:val="0"/>
+        <w:spacing w:after="0" w:line="240" w:lineRule="auto"/>
+        <w:rPr>
+          <w:rFonts w:ascii="Consolas" w:hAnsi="Consolas" w:cs="Consolas"/>
+          <w:sz w:val="20"/>
+          <w:szCs w:val="20"/>
+        </w:rPr>
+      </w:pPr>
+      <w:r>
+        <w:rPr>
+          <w:rFonts w:ascii="Consolas" w:hAnsi="Consolas" w:cs="Consolas"/>
+          <w:color w:val="000000"/>
+          <w:sz w:val="20"/>
+          <w:szCs w:val="20"/>
+        </w:rPr>
+        <w:tab/>
+      </w:r>
+      <w:r>
+        <w:rPr>
+          <w:rFonts w:ascii="Consolas" w:hAnsi="Consolas" w:cs="Consolas"/>
+          <w:color w:val="000000"/>
+          <w:sz w:val="20"/>
+          <w:szCs w:val="20"/>
+        </w:rPr>
+        <w:tab/>
+      </w:r>
+      <w:r>
+        <w:rPr>
+          <w:rFonts w:ascii="Consolas" w:hAnsi="Consolas" w:cs="Consolas"/>
+          <w:color w:val="000000"/>
+          <w:sz w:val="20"/>
+          <w:szCs w:val="20"/>
+        </w:rPr>
+        <w:tab/>
+        <w:t>}</w:t>
+      </w:r>
+    </w:p>
+    <w:p>
+      <w:pPr>
+        <w:autoSpaceDE w:val="0"/>
+        <w:autoSpaceDN w:val="0"/>
+        <w:adjustRightInd w:val="0"/>
+        <w:spacing w:after="0" w:line="240" w:lineRule="auto"/>
+        <w:rPr>
+          <w:rFonts w:ascii="Consolas" w:hAnsi="Consolas" w:cs="Consolas"/>
+          <w:sz w:val="20"/>
+          <w:szCs w:val="20"/>
+        </w:rPr>
+      </w:pPr>
+      <w:r>
+        <w:rPr>
+          <w:rFonts w:ascii="Consolas" w:hAnsi="Consolas" w:cs="Consolas"/>
+          <w:color w:val="000000"/>
+          <w:sz w:val="20"/>
+          <w:szCs w:val="20"/>
+        </w:rPr>
+        <w:tab/>
+      </w:r>
+      <w:r>
+        <w:rPr>
+          <w:rFonts w:ascii="Consolas" w:hAnsi="Consolas" w:cs="Consolas"/>
+          <w:color w:val="000000"/>
+          <w:sz w:val="20"/>
+          <w:szCs w:val="20"/>
+        </w:rPr>
+        <w:tab/>
+      </w:r>
+      <w:r>
+        <w:rPr>
+          <w:rFonts w:ascii="Consolas" w:hAnsi="Consolas" w:cs="Consolas"/>
+          <w:color w:val="000000"/>
+          <w:sz w:val="20"/>
+          <w:szCs w:val="20"/>
+        </w:rPr>
+        <w:tab/>
+      </w:r>
+      <w:r>
+        <w:rPr>
+          <w:rFonts w:ascii="Consolas" w:hAnsi="Consolas" w:cs="Consolas"/>
+          <w:color w:val="3F7F5F"/>
+          <w:sz w:val="20"/>
+          <w:szCs w:val="20"/>
+        </w:rPr>
+        <w:t xml:space="preserve">//insert cur to </w:t>
+      </w:r>
+      <w:r>
+        <w:rPr>
+          <w:rFonts w:ascii="Consolas" w:hAnsi="Consolas" w:cs="Consolas"/>
+          <w:color w:val="3F7F5F"/>
+          <w:sz w:val="20"/>
+          <w:szCs w:val="20"/>
+          <w:u w:val="single"/>
+        </w:rPr>
+        <w:t>pre</w:t>
+      </w:r>
+      <w:r>
+        <w:rPr>
+          <w:rFonts w:ascii="Consolas" w:hAnsi="Consolas" w:cs="Consolas"/>
+          <w:color w:val="3F7F5F"/>
+          <w:sz w:val="20"/>
+          <w:szCs w:val="20"/>
+        </w:rPr>
+        <w:t xml:space="preserve"> and pre.next</w:t>
+      </w:r>
+    </w:p>
+    <w:p>
+      <w:pPr>
+        <w:autoSpaceDE w:val="0"/>
+        <w:autoSpaceDN w:val="0"/>
+        <w:adjustRightInd w:val="0"/>
+        <w:spacing w:after="0" w:line="240" w:lineRule="auto"/>
+        <w:rPr>
+          <w:rFonts w:ascii="Consolas" w:hAnsi="Consolas" w:cs="Consolas"/>
+          <w:sz w:val="20"/>
+          <w:szCs w:val="20"/>
+        </w:rPr>
+      </w:pPr>
+      <w:r>
+        <w:rPr>
+          <w:rFonts w:ascii="Consolas" w:hAnsi="Consolas" w:cs="Consolas"/>
+          <w:color w:val="000000"/>
+          <w:sz w:val="20"/>
+          <w:szCs w:val="20"/>
+        </w:rPr>
+        <w:tab/>
+      </w:r>
+      <w:r>
+        <w:rPr>
+          <w:rFonts w:ascii="Consolas" w:hAnsi="Consolas" w:cs="Consolas"/>
+          <w:color w:val="000000"/>
+          <w:sz w:val="20"/>
+          <w:szCs w:val="20"/>
+        </w:rPr>
+        <w:tab/>
+      </w:r>
+      <w:r>
+        <w:rPr>
+          <w:rFonts w:ascii="Consolas" w:hAnsi="Consolas" w:cs="Consolas"/>
+          <w:color w:val="000000"/>
+          <w:sz w:val="20"/>
+          <w:szCs w:val="20"/>
+        </w:rPr>
+        <w:tab/>
+      </w:r>
+      <w:r>
+        <w:rPr>
+          <w:rFonts w:ascii="Consolas" w:hAnsi="Consolas" w:cs="Consolas"/>
+          <w:color w:val="6A3E3E"/>
+          <w:sz w:val="20"/>
+          <w:szCs w:val="20"/>
+        </w:rPr>
+        <w:t>cur</w:t>
+      </w:r>
+      <w:r>
+        <w:rPr>
+          <w:rFonts w:ascii="Consolas" w:hAnsi="Consolas" w:cs="Consolas"/>
+          <w:color w:val="000000"/>
+          <w:sz w:val="20"/>
+          <w:szCs w:val="20"/>
+        </w:rPr>
+        <w:t>.</w:t>
+      </w:r>
+      <w:r>
+        <w:rPr>
+          <w:rFonts w:ascii="Consolas" w:hAnsi="Consolas" w:cs="Consolas"/>
+          <w:color w:val="0000C0"/>
+          <w:sz w:val="20"/>
+          <w:szCs w:val="20"/>
+        </w:rPr>
+        <w:t>next</w:t>
+      </w:r>
+      <w:r>
+        <w:rPr>
+          <w:rFonts w:ascii="Consolas" w:hAnsi="Consolas" w:cs="Consolas"/>
+          <w:color w:val="000000"/>
+          <w:sz w:val="20"/>
+          <w:szCs w:val="20"/>
+        </w:rPr>
+        <w:t xml:space="preserve"> = </w:t>
+      </w:r>
+      <w:r>
+        <w:rPr>
+          <w:rFonts w:ascii="Consolas" w:hAnsi="Consolas" w:cs="Consolas"/>
+          <w:color w:val="6A3E3E"/>
+          <w:sz w:val="20"/>
+          <w:szCs w:val="20"/>
+        </w:rPr>
+        <w:t>pre</w:t>
+      </w:r>
+      <w:r>
+        <w:rPr>
+          <w:rFonts w:ascii="Consolas" w:hAnsi="Consolas" w:cs="Consolas"/>
+          <w:color w:val="000000"/>
+          <w:sz w:val="20"/>
+          <w:szCs w:val="20"/>
+        </w:rPr>
+        <w:t>.</w:t>
+      </w:r>
+      <w:r>
+        <w:rPr>
+          <w:rFonts w:ascii="Consolas" w:hAnsi="Consolas" w:cs="Consolas"/>
+          <w:color w:val="0000C0"/>
+          <w:sz w:val="20"/>
+          <w:szCs w:val="20"/>
+        </w:rPr>
+        <w:t>next</w:t>
+      </w:r>
+      <w:r>
+        <w:rPr>
+          <w:rFonts w:ascii="Consolas" w:hAnsi="Consolas" w:cs="Consolas"/>
+          <w:color w:val="000000"/>
+          <w:sz w:val="20"/>
+          <w:szCs w:val="20"/>
+        </w:rPr>
+        <w:t>;</w:t>
+      </w:r>
+    </w:p>
+    <w:p>
+      <w:pPr>
+        <w:autoSpaceDE w:val="0"/>
+        <w:autoSpaceDN w:val="0"/>
+        <w:adjustRightInd w:val="0"/>
+        <w:spacing w:after="0" w:line="240" w:lineRule="auto"/>
+        <w:rPr>
+          <w:rFonts w:ascii="Consolas" w:hAnsi="Consolas" w:cs="Consolas"/>
+          <w:sz w:val="20"/>
+          <w:szCs w:val="20"/>
+        </w:rPr>
+      </w:pPr>
+      <w:r>
+        <w:rPr>
+          <w:rFonts w:ascii="Consolas" w:hAnsi="Consolas" w:cs="Consolas"/>
+          <w:color w:val="000000"/>
+          <w:sz w:val="20"/>
+          <w:szCs w:val="20"/>
+        </w:rPr>
+        <w:tab/>
+      </w:r>
+      <w:r>
+        <w:rPr>
+          <w:rFonts w:ascii="Consolas" w:hAnsi="Consolas" w:cs="Consolas"/>
+          <w:color w:val="000000"/>
+          <w:sz w:val="20"/>
+          <w:szCs w:val="20"/>
+        </w:rPr>
+        <w:tab/>
+      </w:r>
+      <w:r>
+        <w:rPr>
+          <w:rFonts w:ascii="Consolas" w:hAnsi="Consolas" w:cs="Consolas"/>
+          <w:color w:val="000000"/>
+          <w:sz w:val="20"/>
+          <w:szCs w:val="20"/>
+        </w:rPr>
+        <w:tab/>
+      </w:r>
+      <w:r>
+        <w:rPr>
+          <w:rFonts w:ascii="Consolas" w:hAnsi="Consolas" w:cs="Consolas"/>
+          <w:color w:val="6A3E3E"/>
+          <w:sz w:val="20"/>
+          <w:szCs w:val="20"/>
+        </w:rPr>
+        <w:t>pre</w:t>
+      </w:r>
+      <w:r>
+        <w:rPr>
+          <w:rFonts w:ascii="Consolas" w:hAnsi="Consolas" w:cs="Consolas"/>
+          <w:color w:val="000000"/>
+          <w:sz w:val="20"/>
+          <w:szCs w:val="20"/>
+        </w:rPr>
+        <w:t>.</w:t>
+      </w:r>
+      <w:r>
+        <w:rPr>
+          <w:rFonts w:ascii="Consolas" w:hAnsi="Consolas" w:cs="Consolas"/>
+          <w:color w:val="0000C0"/>
+          <w:sz w:val="20"/>
+          <w:szCs w:val="20"/>
+        </w:rPr>
+        <w:t>next</w:t>
+      </w:r>
+      <w:r>
+        <w:rPr>
+          <w:rFonts w:ascii="Consolas" w:hAnsi="Consolas" w:cs="Consolas"/>
+          <w:color w:val="000000"/>
+          <w:sz w:val="20"/>
+          <w:szCs w:val="20"/>
+        </w:rPr>
+        <w:t xml:space="preserve"> = </w:t>
+      </w:r>
+      <w:r>
+        <w:rPr>
+          <w:rFonts w:ascii="Consolas" w:hAnsi="Consolas" w:cs="Consolas"/>
+          <w:color w:val="6A3E3E"/>
+          <w:sz w:val="20"/>
+          <w:szCs w:val="20"/>
+        </w:rPr>
+        <w:t>cur</w:t>
+      </w:r>
+      <w:r>
+        <w:rPr>
+          <w:rFonts w:ascii="Consolas" w:hAnsi="Consolas" w:cs="Consolas"/>
+          <w:color w:val="000000"/>
+          <w:sz w:val="20"/>
+          <w:szCs w:val="20"/>
+        </w:rPr>
+        <w:t>;</w:t>
+      </w:r>
+    </w:p>
+    <w:p>
+      <w:pPr>
+        <w:autoSpaceDE w:val="0"/>
+        <w:autoSpaceDN w:val="0"/>
+        <w:adjustRightInd w:val="0"/>
+        <w:spacing w:after="0" w:line="240" w:lineRule="auto"/>
+        <w:rPr>
+          <w:rFonts w:ascii="Consolas" w:hAnsi="Consolas" w:cs="Consolas"/>
+          <w:sz w:val="20"/>
+          <w:szCs w:val="20"/>
+        </w:rPr>
+      </w:pPr>
+      <w:r>
+        <w:rPr>
+          <w:rFonts w:ascii="Consolas" w:hAnsi="Consolas" w:cs="Consolas"/>
+          <w:color w:val="000000"/>
+          <w:sz w:val="20"/>
+          <w:szCs w:val="20"/>
+        </w:rPr>
+        <w:tab/>
+      </w:r>
+      <w:r>
+        <w:rPr>
+          <w:rFonts w:ascii="Consolas" w:hAnsi="Consolas" w:cs="Consolas"/>
+          <w:color w:val="000000"/>
+          <w:sz w:val="20"/>
+          <w:szCs w:val="20"/>
+        </w:rPr>
+        <w:tab/>
+      </w:r>
+      <w:r>
+        <w:rPr>
+          <w:rFonts w:ascii="Consolas" w:hAnsi="Consolas" w:cs="Consolas"/>
+          <w:color w:val="000000"/>
+          <w:sz w:val="20"/>
+          <w:szCs w:val="20"/>
+        </w:rPr>
+        <w:tab/>
+      </w:r>
+      <w:r>
+        <w:rPr>
+          <w:rFonts w:ascii="Consolas" w:hAnsi="Consolas" w:cs="Consolas"/>
+          <w:color w:val="6A3E3E"/>
+          <w:sz w:val="20"/>
+          <w:szCs w:val="20"/>
+        </w:rPr>
+        <w:t>cur</w:t>
+      </w:r>
+      <w:r>
+        <w:rPr>
+          <w:rFonts w:ascii="Consolas" w:hAnsi="Consolas" w:cs="Consolas"/>
+          <w:color w:val="000000"/>
+          <w:sz w:val="20"/>
+          <w:szCs w:val="20"/>
+        </w:rPr>
+        <w:t xml:space="preserve"> = </w:t>
+      </w:r>
+      <w:r>
+        <w:rPr>
+          <w:rFonts w:ascii="Consolas" w:hAnsi="Consolas" w:cs="Consolas"/>
+          <w:color w:val="6A3E3E"/>
+          <w:sz w:val="20"/>
+          <w:szCs w:val="20"/>
+        </w:rPr>
+        <w:t>next</w:t>
+      </w:r>
+      <w:r>
+        <w:rPr>
+          <w:rFonts w:ascii="Consolas" w:hAnsi="Consolas" w:cs="Consolas"/>
+          <w:color w:val="000000"/>
+          <w:sz w:val="20"/>
+          <w:szCs w:val="20"/>
+        </w:rPr>
+        <w:t>;</w:t>
+      </w:r>
+    </w:p>
+    <w:p>
+      <w:pPr>
+        <w:autoSpaceDE w:val="0"/>
+        <w:autoSpaceDN w:val="0"/>
+        <w:adjustRightInd w:val="0"/>
+        <w:spacing w:after="0" w:line="240" w:lineRule="auto"/>
+        <w:rPr>
+          <w:rFonts w:ascii="Consolas" w:hAnsi="Consolas" w:cs="Consolas"/>
+          <w:sz w:val="20"/>
+          <w:szCs w:val="20"/>
+        </w:rPr>
+      </w:pPr>
+      <w:r>
+        <w:rPr>
+          <w:rFonts w:ascii="Consolas" w:hAnsi="Consolas" w:cs="Consolas"/>
+          <w:color w:val="000000"/>
+          <w:sz w:val="20"/>
+          <w:szCs w:val="20"/>
+        </w:rPr>
+        <w:tab/>
+      </w:r>
+      <w:r>
+        <w:rPr>
+          <w:rFonts w:ascii="Consolas" w:hAnsi="Consolas" w:cs="Consolas"/>
+          <w:color w:val="000000"/>
+          <w:sz w:val="20"/>
+          <w:szCs w:val="20"/>
+        </w:rPr>
+        <w:tab/>
+      </w:r>
+      <w:r>
+        <w:rPr>
+          <w:rFonts w:ascii="Consolas" w:hAnsi="Consolas" w:cs="Consolas"/>
+          <w:color w:val="000000"/>
+          <w:sz w:val="20"/>
+          <w:szCs w:val="20"/>
+        </w:rPr>
+        <w:tab/>
+      </w:r>
+      <w:r>
+        <w:rPr>
+          <w:rFonts w:ascii="Consolas" w:hAnsi="Consolas" w:cs="Consolas"/>
+          <w:color w:val="6A3E3E"/>
+          <w:sz w:val="20"/>
+          <w:szCs w:val="20"/>
+        </w:rPr>
+        <w:t>pre</w:t>
+      </w:r>
+      <w:r>
+        <w:rPr>
+          <w:rFonts w:ascii="Consolas" w:hAnsi="Consolas" w:cs="Consolas"/>
+          <w:color w:val="000000"/>
+          <w:sz w:val="20"/>
+          <w:szCs w:val="20"/>
+        </w:rPr>
+        <w:t xml:space="preserve"> = </w:t>
+      </w:r>
+      <w:r>
+        <w:rPr>
+          <w:rFonts w:ascii="Consolas" w:hAnsi="Consolas" w:cs="Consolas"/>
+          <w:color w:val="6A3E3E"/>
+          <w:sz w:val="20"/>
+          <w:szCs w:val="20"/>
+        </w:rPr>
+        <w:t>dummy</w:t>
+      </w:r>
+      <w:r>
+        <w:rPr>
+          <w:rFonts w:ascii="Consolas" w:hAnsi="Consolas" w:cs="Consolas"/>
+          <w:color w:val="000000"/>
+          <w:sz w:val="20"/>
+          <w:szCs w:val="20"/>
+        </w:rPr>
+        <w:t>;</w:t>
+      </w:r>
+    </w:p>
+    <w:p>
+      <w:pPr>
+        <w:autoSpaceDE w:val="0"/>
+        <w:autoSpaceDN w:val="0"/>
+        <w:adjustRightInd w:val="0"/>
+        <w:spacing w:after="0" w:line="240" w:lineRule="auto"/>
+        <w:rPr>
+          <w:rFonts w:ascii="Consolas" w:hAnsi="Consolas" w:cs="Consolas"/>
+          <w:sz w:val="20"/>
+          <w:szCs w:val="20"/>
+        </w:rPr>
+      </w:pPr>
+      <w:r>
+        <w:rPr>
+          <w:rFonts w:ascii="Consolas" w:hAnsi="Consolas" w:cs="Consolas"/>
+          <w:color w:val="000000"/>
+          <w:sz w:val="20"/>
+          <w:szCs w:val="20"/>
+        </w:rPr>
+        <w:tab/>
+      </w:r>
+      <w:r>
+        <w:rPr>
+          <w:rFonts w:ascii="Consolas" w:hAnsi="Consolas" w:cs="Consolas"/>
+          <w:color w:val="000000"/>
+          <w:sz w:val="20"/>
+          <w:szCs w:val="20"/>
+        </w:rPr>
+        <w:tab/>
+        <w:t>}</w:t>
+      </w:r>
+    </w:p>
+    <w:p>
+      <w:pPr>
+        <w:autoSpaceDE w:val="0"/>
+        <w:autoSpaceDN w:val="0"/>
+        <w:adjustRightInd w:val="0"/>
+        <w:spacing w:after="0" w:line="240" w:lineRule="auto"/>
+        <w:rPr>
+          <w:rFonts w:ascii="Consolas" w:hAnsi="Consolas" w:cs="Consolas"/>
+          <w:sz w:val="20"/>
+          <w:szCs w:val="20"/>
+        </w:rPr>
+      </w:pPr>
+      <w:r>
+        <w:rPr>
+          <w:rFonts w:ascii="Consolas" w:hAnsi="Consolas" w:cs="Consolas"/>
+          <w:color w:val="000000"/>
+          <w:sz w:val="20"/>
+          <w:szCs w:val="20"/>
+        </w:rPr>
+        <w:tab/>
+      </w:r>
+      <w:r>
+        <w:rPr>
+          <w:rFonts w:ascii="Consolas" w:hAnsi="Consolas" w:cs="Consolas"/>
+          <w:color w:val="000000"/>
+          <w:sz w:val="20"/>
+          <w:szCs w:val="20"/>
+        </w:rPr>
+        <w:tab/>
+      </w:r>
+    </w:p>
+    <w:p>
+      <w:pPr>
+        <w:autoSpaceDE w:val="0"/>
+        <w:autoSpaceDN w:val="0"/>
+        <w:adjustRightInd w:val="0"/>
+        <w:spacing w:after="0" w:line="240" w:lineRule="auto"/>
+        <w:rPr>
+          <w:rFonts w:ascii="Consolas" w:hAnsi="Consolas" w:cs="Consolas"/>
+          <w:sz w:val="20"/>
+          <w:szCs w:val="20"/>
+        </w:rPr>
+      </w:pPr>
+      <w:r>
+        <w:rPr>
+          <w:rFonts w:ascii="Consolas" w:hAnsi="Consolas" w:cs="Consolas"/>
+          <w:color w:val="000000"/>
+          <w:sz w:val="20"/>
+          <w:szCs w:val="20"/>
+        </w:rPr>
+        <w:tab/>
+      </w:r>
+      <w:r>
+        <w:rPr>
+          <w:rFonts w:ascii="Consolas" w:hAnsi="Consolas" w:cs="Consolas"/>
+          <w:color w:val="000000"/>
+          <w:sz w:val="20"/>
+          <w:szCs w:val="20"/>
+        </w:rPr>
+        <w:tab/>
+      </w:r>
+      <w:r>
+        <w:rPr>
+          <w:rFonts w:ascii="Consolas" w:hAnsi="Consolas" w:cs="Consolas"/>
+          <w:b/>
+          <w:bCs/>
+          <w:color w:val="7F0055"/>
+          <w:sz w:val="20"/>
+          <w:szCs w:val="20"/>
+        </w:rPr>
+        <w:t>return</w:t>
+      </w:r>
+      <w:r>
+        <w:rPr>
+          <w:rFonts w:ascii="Consolas" w:hAnsi="Consolas" w:cs="Consolas"/>
+          <w:color w:val="000000"/>
+          <w:sz w:val="20"/>
+          <w:szCs w:val="20"/>
+        </w:rPr>
+        <w:t xml:space="preserve"> </w:t>
+      </w:r>
+      <w:r>
+        <w:rPr>
+          <w:rFonts w:ascii="Consolas" w:hAnsi="Consolas" w:cs="Consolas"/>
+          <w:color w:val="6A3E3E"/>
+          <w:sz w:val="20"/>
+          <w:szCs w:val="20"/>
+        </w:rPr>
+        <w:t>dummy</w:t>
+      </w:r>
+      <w:r>
+        <w:rPr>
+          <w:rFonts w:ascii="Consolas" w:hAnsi="Consolas" w:cs="Consolas"/>
+          <w:color w:val="000000"/>
+          <w:sz w:val="20"/>
+          <w:szCs w:val="20"/>
+        </w:rPr>
+        <w:t>.</w:t>
+      </w:r>
+      <w:r>
+        <w:rPr>
+          <w:rFonts w:ascii="Consolas" w:hAnsi="Consolas" w:cs="Consolas"/>
+          <w:color w:val="0000C0"/>
+          <w:sz w:val="20"/>
+          <w:szCs w:val="20"/>
+        </w:rPr>
+        <w:t>next</w:t>
+      </w:r>
+      <w:r>
+        <w:rPr>
+          <w:rFonts w:ascii="Consolas" w:hAnsi="Consolas" w:cs="Consolas"/>
+          <w:color w:val="000000"/>
+          <w:sz w:val="20"/>
+          <w:szCs w:val="20"/>
+        </w:rPr>
+        <w:t>;</w:t>
+      </w:r>
+    </w:p>
+    <w:p>
+      <w:pPr>
+        <w:rPr>
+          <w:b/>
+        </w:rPr>
+      </w:pPr>
+      <w:r>
+        <w:rPr>
+          <w:rFonts w:ascii="Consolas" w:hAnsi="Consolas" w:cs="Consolas"/>
+          <w:color w:val="000000"/>
+          <w:sz w:val="20"/>
+          <w:szCs w:val="20"/>
+        </w:rPr>
+        <w:t xml:space="preserve">    }</w:t>
+      </w:r>
+    </w:p>
+    <w:p>
+      <w:r>
+        <w:t xml:space="preserve">147. </w:t>
+      </w:r>
+      <w:r>
+        <w:t>insertation sort</w:t>
+      </w:r>
+    </w:p>
+    <w:p>
+      <w:pPr>
+        <w:rPr>
+          <w:b/>
+        </w:rPr>
+      </w:pPr>
+    </w:p>
+    <w:p>
+      <w:pPr>
+        <w:rPr>
+          <w:b/>
+        </w:rPr>
+      </w:pPr>
+      <w:r>
+        <w:rPr>
+          <w:b/>
+        </w:rPr>
+        <w:t xml:space="preserve">Double </w:t>
+      </w:r>
+      <w:r>
+        <w:rPr>
+          <w:b/>
+        </w:rPr>
+        <w:t xml:space="preserve">Linked </w:t>
+      </w:r>
+      <w:r>
+        <w:rPr>
+          <w:b/>
+        </w:rPr>
+        <w:t>L</w:t>
+      </w:r>
+      <w:r>
+        <w:rPr>
+          <w:b/>
+        </w:rPr>
+        <w:t>ist:</w:t>
+      </w:r>
+    </w:p>
+    <w:p>
+      <w:pPr>
+        <w:rPr>
+          <w:b/>
+        </w:rPr>
+      </w:pPr>
+      <w:r>
+        <w:rPr>
+          <w:b/>
+        </w:rPr>
+        <w:t>Stack:</w:t>
+      </w:r>
+    </w:p>
+    <w:p>
+      <w:pPr>
+        <w:rPr>
+          <w:b/>
+        </w:rPr>
+      </w:pPr>
+      <w:r>
+        <w:rPr>
+          <w:b/>
+        </w:rPr>
+        <w:t>Queue:</w:t>
+      </w:r>
+    </w:p>
+    <w:p>
+      <w:pPr>
+        <w:rPr>
+          <w:b/>
+        </w:rPr>
+      </w:pPr>
+      <w:r>
+        <w:rPr>
+          <w:b/>
+        </w:rPr>
+        <w:lastRenderedPageBreak/>
+        <w:t>PriorityQueue:</w:t>
+      </w:r>
+    </w:p>
+    <w:p>
+      <w:pPr>
+        <w:rPr>
+          <w:b/>
+        </w:rPr>
+      </w:pPr>
+      <w:r>
+        <w:rPr>
+          <w:b/>
+        </w:rPr>
+        <w:t>Heap/Deque</w:t>
+      </w:r>
+      <w:r>
+        <w:rPr>
+          <w:b/>
+        </w:rPr>
+        <w:t>:</w:t>
+      </w:r>
+    </w:p>
+    <w:p>
+      <w:pPr>
+        <w:rPr>
+          <w:b/>
+        </w:rPr>
+      </w:pPr>
+      <w:r>
+        <w:rPr>
+          <w:b/>
+        </w:rPr>
+        <w:t>HashSet:</w:t>
+      </w:r>
+    </w:p>
+    <w:p>
+      <w:r>
+        <w:t>keySet() / values()/ add/ put/ getOrDefault</w:t>
+      </w:r>
+    </w:p>
+    <w:p>
+      <w:pPr>
+        <w:rPr>
+          <w:b/>
+        </w:rPr>
+      </w:pPr>
+      <w:r>
+        <w:rPr>
+          <w:b/>
+        </w:rPr>
+        <w:t xml:space="preserve">TreeSet: </w:t>
+      </w:r>
+    </w:p>
+    <w:p>
+      <w:r>
+        <w:t>Same with HashSet, only contains unique value.</w:t>
+      </w:r>
+    </w:p>
+    <w:p>
+      <w:r>
+        <w:t>Operations:</w:t>
+      </w:r>
+    </w:p>
+    <w:p>
+      <w:r>
+        <w:t xml:space="preserve">addAll/ add/ Ceiling closest &gt;= / floor closest &lt;= / higher closest &gt; / lower closest &lt; / headset ( o, inclusive) </w:t>
+      </w:r>
+      <w:r>
+        <w:rPr>
+          <w:rFonts w:hint="eastAsia"/>
+        </w:rPr>
+        <w:t>&lt;</w:t>
+      </w:r>
+      <w:r>
+        <w:t>(</w:t>
+      </w:r>
+      <w:r>
+        <w:rPr>
+          <w:rFonts w:hint="eastAsia"/>
+        </w:rPr>
+        <w:t>=</w:t>
+      </w:r>
+      <w:r>
+        <w:t>) smaller objects / tailSet (0, inclusive(true/fase)) &gt;(=) larger objects</w:t>
+      </w:r>
+      <w:r>
+        <w:t>/first/ last</w:t>
+      </w:r>
+    </w:p>
+    <w:p>
+      <w:r>
+        <w:t xml:space="preserve">QS: </w:t>
+      </w:r>
+      <w:r>
+        <w:t>Max Sum of Rectangle No Larger Than K</w:t>
+      </w:r>
+      <w:r>
+        <w:t xml:space="preserve"> – 363</w:t>
+      </w:r>
+    </w:p>
+    <w:p>
+      <w:pPr>
+        <w:autoSpaceDE w:val="0"/>
+        <w:autoSpaceDN w:val="0"/>
+        <w:adjustRightInd w:val="0"/>
+        <w:spacing w:after="0" w:line="240" w:lineRule="auto"/>
+        <w:rPr>
+          <w:rFonts w:ascii="Consolas" w:hAnsi="Consolas" w:cs="Consolas"/>
+          <w:sz w:val="20"/>
+          <w:szCs w:val="20"/>
+        </w:rPr>
+      </w:pPr>
+      <w:r>
+        <w:rPr>
+          <w:rFonts w:ascii="Consolas" w:hAnsi="Consolas" w:cs="Consolas"/>
+          <w:color w:val="3F7F5F"/>
+          <w:sz w:val="20"/>
+          <w:szCs w:val="20"/>
+        </w:rPr>
+        <w:t xml:space="preserve">//find the max </w:t>
+      </w:r>
+      <w:r>
+        <w:rPr>
+          <w:rFonts w:ascii="Consolas" w:hAnsi="Consolas" w:cs="Consolas"/>
+          <w:color w:val="3F7F5F"/>
+          <w:sz w:val="20"/>
+          <w:szCs w:val="20"/>
+          <w:u w:val="single"/>
+        </w:rPr>
+        <w:t>subarray</w:t>
+      </w:r>
+      <w:r>
+        <w:rPr>
+          <w:rFonts w:ascii="Consolas" w:hAnsi="Consolas" w:cs="Consolas"/>
+          <w:color w:val="3F7F5F"/>
+          <w:sz w:val="20"/>
+          <w:szCs w:val="20"/>
+        </w:rPr>
+        <w:t xml:space="preserve"> no more than k -&gt;O(</w:t>
+      </w:r>
+      <w:r>
+        <w:rPr>
+          <w:rFonts w:ascii="Consolas" w:hAnsi="Consolas" w:cs="Consolas"/>
+          <w:color w:val="3F7F5F"/>
+          <w:sz w:val="20"/>
+          <w:szCs w:val="20"/>
+          <w:u w:val="single"/>
+        </w:rPr>
+        <w:t>nlogn</w:t>
+      </w:r>
+      <w:r>
+        <w:rPr>
+          <w:rFonts w:ascii="Consolas" w:hAnsi="Consolas" w:cs="Consolas"/>
+          <w:color w:val="3F7F5F"/>
+          <w:sz w:val="20"/>
+          <w:szCs w:val="20"/>
+        </w:rPr>
+        <w:t>) time</w:t>
+      </w:r>
+    </w:p>
+    <w:p>
+      <w:pPr>
+        <w:autoSpaceDE w:val="0"/>
+        <w:autoSpaceDN w:val="0"/>
+        <w:adjustRightInd w:val="0"/>
+        <w:spacing w:after="0" w:line="240" w:lineRule="auto"/>
+        <w:rPr>
+          <w:rFonts w:ascii="Consolas" w:hAnsi="Consolas" w:cs="Consolas"/>
+          <w:sz w:val="20"/>
+          <w:szCs w:val="20"/>
+        </w:rPr>
+      </w:pPr>
+      <w:r>
+        <w:rPr>
+          <w:rFonts w:ascii="Consolas" w:hAnsi="Consolas" w:cs="Consolas"/>
+          <w:color w:val="000000"/>
+          <w:sz w:val="20"/>
+          <w:szCs w:val="20"/>
+        </w:rPr>
+        <w:t xml:space="preserve">TreeSet&lt;Integer&gt; </w:t>
+      </w:r>
+      <w:r>
+        <w:rPr>
+          <w:rFonts w:ascii="Consolas" w:hAnsi="Consolas" w:cs="Consolas"/>
+          <w:color w:val="6A3E3E"/>
+          <w:sz w:val="20"/>
+          <w:szCs w:val="20"/>
+        </w:rPr>
+        <w:t>set</w:t>
+      </w:r>
+      <w:r>
+        <w:rPr>
+          <w:rFonts w:ascii="Consolas" w:hAnsi="Consolas" w:cs="Consolas"/>
+          <w:color w:val="000000"/>
+          <w:sz w:val="20"/>
+          <w:szCs w:val="20"/>
+        </w:rPr>
+        <w:t xml:space="preserve"> = </w:t>
+      </w:r>
+      <w:r>
+        <w:rPr>
+          <w:rFonts w:ascii="Consolas" w:hAnsi="Consolas" w:cs="Consolas"/>
+          <w:b/>
+          <w:bCs/>
+          <w:color w:val="7F0055"/>
+          <w:sz w:val="20"/>
+          <w:szCs w:val="20"/>
+        </w:rPr>
+        <w:t>new</w:t>
+      </w:r>
+      <w:r>
+        <w:rPr>
+          <w:rFonts w:ascii="Consolas" w:hAnsi="Consolas" w:cs="Consolas"/>
+          <w:color w:val="000000"/>
+          <w:sz w:val="20"/>
+          <w:szCs w:val="20"/>
+        </w:rPr>
+        <w:t xml:space="preserve"> TreeSet&lt;&gt;();</w:t>
+      </w:r>
+    </w:p>
+    <w:p>
+      <w:pPr>
+        <w:autoSpaceDE w:val="0"/>
+        <w:autoSpaceDN w:val="0"/>
+        <w:adjustRightInd w:val="0"/>
+        <w:spacing w:after="0" w:line="240" w:lineRule="auto"/>
+        <w:rPr>
+          <w:rFonts w:ascii="Consolas" w:hAnsi="Consolas" w:cs="Consolas"/>
+          <w:sz w:val="20"/>
+          <w:szCs w:val="20"/>
+        </w:rPr>
+      </w:pPr>
+      <w:r>
+        <w:rPr>
+          <w:rFonts w:ascii="Consolas" w:hAnsi="Consolas" w:cs="Consolas"/>
+          <w:color w:val="6A3E3E"/>
+          <w:sz w:val="20"/>
+          <w:szCs w:val="20"/>
+        </w:rPr>
+        <w:t>set</w:t>
+      </w:r>
+      <w:r>
+        <w:rPr>
+          <w:rFonts w:ascii="Consolas" w:hAnsi="Consolas" w:cs="Consolas"/>
+          <w:color w:val="000000"/>
+          <w:sz w:val="20"/>
+          <w:szCs w:val="20"/>
+        </w:rPr>
+        <w:t>.add(0);</w:t>
+      </w:r>
+    </w:p>
+    <w:p>
+      <w:pPr>
+        <w:autoSpaceDE w:val="0"/>
+        <w:autoSpaceDN w:val="0"/>
+        <w:adjustRightInd w:val="0"/>
+        <w:spacing w:after="0" w:line="240" w:lineRule="auto"/>
+        <w:rPr>
+          <w:rFonts w:ascii="Consolas" w:hAnsi="Consolas" w:cs="Consolas"/>
+          <w:sz w:val="20"/>
+          <w:szCs w:val="20"/>
+        </w:rPr>
+      </w:pPr>
+      <w:r>
+        <w:rPr>
+          <w:rFonts w:ascii="Consolas" w:hAnsi="Consolas" w:cs="Consolas"/>
+          <w:b/>
+          <w:bCs/>
+          <w:color w:val="7F0055"/>
+          <w:sz w:val="20"/>
+          <w:szCs w:val="20"/>
+        </w:rPr>
+        <w:t>int</w:t>
+      </w:r>
+      <w:r>
+        <w:rPr>
+          <w:rFonts w:ascii="Consolas" w:hAnsi="Consolas" w:cs="Consolas"/>
+          <w:color w:val="000000"/>
+          <w:sz w:val="20"/>
+          <w:szCs w:val="20"/>
+        </w:rPr>
+        <w:t xml:space="preserve"> </w:t>
+      </w:r>
+      <w:r>
+        <w:rPr>
+          <w:rFonts w:ascii="Consolas" w:hAnsi="Consolas" w:cs="Consolas"/>
+          <w:color w:val="6A3E3E"/>
+          <w:sz w:val="20"/>
+          <w:szCs w:val="20"/>
+        </w:rPr>
+        <w:t>curSum</w:t>
+      </w:r>
+      <w:r>
+        <w:rPr>
+          <w:rFonts w:ascii="Consolas" w:hAnsi="Consolas" w:cs="Consolas"/>
+          <w:color w:val="000000"/>
+          <w:sz w:val="20"/>
+          <w:szCs w:val="20"/>
+        </w:rPr>
+        <w:t xml:space="preserve"> =0;</w:t>
+      </w:r>
+    </w:p>
+    <w:p>
+      <w:pPr>
+        <w:autoSpaceDE w:val="0"/>
+        <w:autoSpaceDN w:val="0"/>
+        <w:adjustRightInd w:val="0"/>
+        <w:spacing w:after="0" w:line="240" w:lineRule="auto"/>
+        <w:rPr>
+          <w:rFonts w:ascii="Consolas" w:hAnsi="Consolas" w:cs="Consolas"/>
+          <w:sz w:val="20"/>
+          <w:szCs w:val="20"/>
+        </w:rPr>
+      </w:pPr>
+      <w:r>
+        <w:rPr>
+          <w:rFonts w:ascii="Consolas" w:hAnsi="Consolas" w:cs="Consolas"/>
+          <w:b/>
+          <w:bCs/>
+          <w:color w:val="7F0055"/>
+          <w:sz w:val="20"/>
+          <w:szCs w:val="20"/>
+        </w:rPr>
+        <w:t>for</w:t>
+      </w:r>
+      <w:r>
+        <w:rPr>
+          <w:rFonts w:ascii="Consolas" w:hAnsi="Consolas" w:cs="Consolas"/>
+          <w:color w:val="000000"/>
+          <w:sz w:val="20"/>
+          <w:szCs w:val="20"/>
+        </w:rPr>
+        <w:t>(</w:t>
+      </w:r>
+      <w:r>
+        <w:rPr>
+          <w:rFonts w:ascii="Consolas" w:hAnsi="Consolas" w:cs="Consolas"/>
+          <w:b/>
+          <w:bCs/>
+          <w:color w:val="7F0055"/>
+          <w:sz w:val="20"/>
+          <w:szCs w:val="20"/>
+        </w:rPr>
         <w:t>int</w:t>
       </w:r>
       <w:r>
@@ -6938,6 +8523,7 @@
     </w:p>
     <w:p>
       <w:r>
+        <w:lastRenderedPageBreak/>
         <w:t>Graph iterator</w:t>
       </w:r>
       <w:r>
@@ -7016,7 +8602,6 @@
     </w:p>
     <w:p>
       <w:r>
-        <w:lastRenderedPageBreak/>
         <w:t>Recursive</w:t>
       </w:r>
       <w:r>
@@ -7649,6 +9234,7 @@
     </w:p>
     <w:p>
       <w:r>
+        <w:lastRenderedPageBreak/>
         <w:t>If(check()&gt;0) clock wise</w:t>
       </w:r>
     </w:p>
@@ -7709,7 +9295,6 @@
           <w:rFonts w:hint="eastAsia"/>
           <w:b/>
         </w:rPr>
-        <w:lastRenderedPageBreak/>
         <w:t>Pali</w:t>
       </w:r>
       <w:r>
@@ -7733,13 +9318,8 @@
         </w:rPr>
         <w:t xml:space="preserve">judge </w:t>
       </w:r>
-      <w:r>
-        <w:rPr>
-          <w:rFonts w:hint="eastAsia"/>
-          <w:b/>
-        </w:rPr>
-        <w:t xml:space="preserve">a string </w:t>
-      </w:r>
+      <w:bookmarkStart w:id="0" w:name="_GoBack"/>
+      <w:bookmarkEnd w:id="0"/>
       <w:r>
         <w:rPr>
           <w:rFonts w:hint="eastAsia"/>

</xml_diff>